<commit_message>
Actualiza README y agrega cambios al sistema
</commit_message>
<xml_diff>
--- a/Fase 4.docx
+++ b/Fase 4.docx
@@ -357,7 +357,43 @@
         <w:t xml:space="preserve">Toda la información la pondré aquí por practicidad, pero se encuentra de igual manera en GitHub: </w:t>
       </w:r>
     </w:p>
-    <w:p/>
+    <w:p>
+      <w:hyperlink r:id="rId7" w:history="1">
+        <w:r>
+          <w:rPr>
+            <w:rStyle w:val="Hipervnculo"/>
+          </w:rPr>
+          <w:t>https://github.com/LuisGala</w:t>
+        </w:r>
+        <w:r>
+          <w:rPr>
+            <w:rStyle w:val="Hipervnculo"/>
+          </w:rPr>
+          <w:t>v</w:t>
+        </w:r>
+        <w:r>
+          <w:rPr>
+            <w:rStyle w:val="Hipervnculo"/>
+          </w:rPr>
+          <w:t>i</w:t>
+        </w:r>
+        <w:r>
+          <w:rPr>
+            <w:rStyle w:val="Hipervnculo"/>
+          </w:rPr>
+          <w:t>z</w:t>
+        </w:r>
+        <w:r>
+          <w:rPr>
+            <w:rStyle w:val="Hipervnculo"/>
+          </w:rPr>
+          <w:t>/Keko</w:t>
+        </w:r>
+      </w:hyperlink>
+      <w:r>
+        <w:t xml:space="preserve"> </w:t>
+      </w:r>
+    </w:p>
     <w:p>
       <w:pPr>
         <w:rPr>
@@ -1339,9 +1375,102 @@
         <w:t>Integración con WhatsApp Business</w:t>
       </w:r>
     </w:p>
+    <w:p>
+      <w:r>
+        <w:br w:type="page"/>
+      </w:r>
+    </w:p>
+    <w:p>
+      <w:pPr>
+        <w:rPr>
+          <w:noProof/>
+        </w:rPr>
+      </w:pPr>
+      <w:r>
+        <w:lastRenderedPageBreak/>
+        <w:drawing>
+          <wp:inline distT="0" distB="0" distL="0" distR="0" wp14:anchorId="69F718E8" wp14:editId="2498F35A">
+            <wp:extent cx="5612130" cy="2981325"/>
+            <wp:effectExtent l="0" t="0" r="7620" b="9525"/>
+            <wp:docPr id="1432533654" name="Imagen 1"/>
+            <wp:cNvGraphicFramePr>
+              <a:graphicFrameLocks xmlns:a="http://schemas.openxmlformats.org/drawingml/2006/main" noChangeAspect="1"/>
+            </wp:cNvGraphicFramePr>
+            <a:graphic xmlns:a="http://schemas.openxmlformats.org/drawingml/2006/main">
+              <a:graphicData uri="http://schemas.openxmlformats.org/drawingml/2006/picture">
+                <pic:pic xmlns:pic="http://schemas.openxmlformats.org/drawingml/2006/picture">
+                  <pic:nvPicPr>
+                    <pic:cNvPr id="1432533654" name=""/>
+                    <pic:cNvPicPr/>
+                  </pic:nvPicPr>
+                  <pic:blipFill>
+                    <a:blip r:embed="rId8"/>
+                    <a:stretch>
+                      <a:fillRect/>
+                    </a:stretch>
+                  </pic:blipFill>
+                  <pic:spPr>
+                    <a:xfrm>
+                      <a:off x="0" y="0"/>
+                      <a:ext cx="5612130" cy="2981325"/>
+                    </a:xfrm>
+                    <a:prstGeom prst="rect">
+                      <a:avLst/>
+                    </a:prstGeom>
+                  </pic:spPr>
+                </pic:pic>
+              </a:graphicData>
+            </a:graphic>
+          </wp:inline>
+        </w:drawing>
+      </w:r>
+      <w:r>
+        <w:rPr>
+          <w:noProof/>
+        </w:rPr>
+        <w:t xml:space="preserve"> </w:t>
+      </w:r>
+      <w:r>
+        <w:drawing>
+          <wp:inline distT="0" distB="0" distL="0" distR="0" wp14:anchorId="6FC61DD0" wp14:editId="2A33F32F">
+            <wp:extent cx="5612130" cy="2981325"/>
+            <wp:effectExtent l="0" t="0" r="7620" b="9525"/>
+            <wp:docPr id="147494178" name="Imagen 1"/>
+            <wp:cNvGraphicFramePr>
+              <a:graphicFrameLocks xmlns:a="http://schemas.openxmlformats.org/drawingml/2006/main" noChangeAspect="1"/>
+            </wp:cNvGraphicFramePr>
+            <a:graphic xmlns:a="http://schemas.openxmlformats.org/drawingml/2006/main">
+              <a:graphicData uri="http://schemas.openxmlformats.org/drawingml/2006/picture">
+                <pic:pic xmlns:pic="http://schemas.openxmlformats.org/drawingml/2006/picture">
+                  <pic:nvPicPr>
+                    <pic:cNvPr id="147494178" name=""/>
+                    <pic:cNvPicPr/>
+                  </pic:nvPicPr>
+                  <pic:blipFill>
+                    <a:blip r:embed="rId9"/>
+                    <a:stretch>
+                      <a:fillRect/>
+                    </a:stretch>
+                  </pic:blipFill>
+                  <pic:spPr>
+                    <a:xfrm>
+                      <a:off x="0" y="0"/>
+                      <a:ext cx="5612130" cy="2981325"/>
+                    </a:xfrm>
+                    <a:prstGeom prst="rect">
+                      <a:avLst/>
+                    </a:prstGeom>
+                  </pic:spPr>
+                </pic:pic>
+              </a:graphicData>
+            </a:graphic>
+          </wp:inline>
+        </w:drawing>
+      </w:r>
+    </w:p>
     <w:p/>
     <w:sectPr>
-      <w:headerReference w:type="default" r:id="rId7"/>
+      <w:headerReference w:type="default" r:id="rId10"/>
       <w:pgSz w:w="12240" w:h="15840"/>
       <w:pgMar w:top="1417" w:right="1701" w:bottom="1417" w:left="1701" w:header="708" w:footer="708" w:gutter="0"/>
       <w:cols w:space="708"/>
@@ -6702,6 +6831,18 @@
       <w:rFonts w:ascii="Times New Roman" w:hAnsi="Times New Roman" w:cs="Times New Roman"/>
     </w:rPr>
   </w:style>
+  <w:style w:type="character" w:styleId="Hipervnculovisitado">
+    <w:name w:val="FollowedHyperlink"/>
+    <w:basedOn w:val="Fuentedeprrafopredeter"/>
+    <w:uiPriority w:val="99"/>
+    <w:semiHidden/>
+    <w:unhideWhenUsed/>
+    <w:rsid w:val="005D7ACB"/>
+    <w:rPr>
+      <w:color w:val="96607D" w:themeColor="followedHyperlink"/>
+      <w:u w:val="single"/>
+    </w:rPr>
+  </w:style>
 </w:styles>
 </file>
 

</xml_diff>